<commit_message>
Final project html build
</commit_message>
<xml_diff>
--- a/docs/Unit 6 Word/Project Feedback Form.docx
+++ b/docs/Unit 6 Word/Project Feedback Form.docx
@@ -1,59 +1,23 @@
 
 <file path=word/document.xml><?xml version="1.0" encoding="utf-8"?>
-<w:document xmlns:wpc="http://schemas.microsoft.com/office/word/2010/wordprocessingCanvas" xmlns:cx="http://schemas.microsoft.com/office/drawing/2014/chartex" xmlns:cx1="http://schemas.microsoft.com/office/drawing/2015/9/8/chartex" xmlns:cx2="http://schemas.microsoft.com/office/drawing/2015/10/21/chartex" xmlns:cx3="http://schemas.microsoft.com/office/drawing/2016/5/9/chartex" xmlns:cx4="http://schemas.microsoft.com/office/drawing/2016/5/10/chartex" xmlns:cx5="http://schemas.microsoft.com/office/drawing/2016/5/11/chartex" xmlns:cx6="http://schemas.microsoft.com/office/drawing/2016/5/12/chartex" xmlns:cx7="http://schemas.microsoft.com/office/drawing/2016/5/13/chartex" xmlns:cx8="http://schemas.microsoft.com/office/drawing/2016/5/14/chartex" xmlns:mc="http://schemas.openxmlformats.org/markup-compatibility/2006" xmlns:aink="http://schemas.microsoft.com/office/drawing/2016/ink" xmlns:am3d="http://schemas.microsoft.com/office/drawing/2017/model3d" xmlns:o="urn:schemas-microsoft-com:office:office" xmlns:r="http://schemas.openxmlformats.org/officeDocument/2006/relationships" xmlns:m="http://schemas.openxmlformats.org/officeDocument/2006/math" xmlns:v="urn:schemas-microsoft-com:vml" xmlns:wp14="http://schemas.microsoft.com/office/word/2010/wordprocessingDrawing" xmlns:wp="http://schemas.openxmlformats.org/drawingml/2006/wordprocessingDrawing" xmlns:w10="urn:schemas-microsoft-com:office:word" xmlns:w="http://schemas.openxmlformats.org/wordprocessingml/2006/main" xmlns:w14="http://schemas.microsoft.com/office/word/2010/wordml" xmlns:w15="http://schemas.microsoft.com/office/word/2012/wordml" xmlns:w16cid="http://schemas.microsoft.com/office/word/2016/wordml/cid" xmlns:w16se="http://schemas.microsoft.com/office/word/2015/wordml/symex" xmlns:wpg="http://schemas.microsoft.com/office/word/2010/wordprocessingGroup" xmlns:wpi="http://schemas.microsoft.com/office/word/2010/wordprocessingInk" xmlns:wne="http://schemas.microsoft.com/office/word/2006/wordml" xmlns:wps="http://schemas.microsoft.com/office/word/2010/wordprocessingShape" mc:Ignorable="w14 w15 w16se w16cid wp14">
+<w:document xmlns:wpc="http://schemas.microsoft.com/office/word/2010/wordprocessingCanvas" xmlns:cx="http://schemas.microsoft.com/office/drawing/2014/chartex" xmlns:cx1="http://schemas.microsoft.com/office/drawing/2015/9/8/chartex" xmlns:cx2="http://schemas.microsoft.com/office/drawing/2015/10/21/chartex" xmlns:cx3="http://schemas.microsoft.com/office/drawing/2016/5/9/chartex" xmlns:cx4="http://schemas.microsoft.com/office/drawing/2016/5/10/chartex" xmlns:cx5="http://schemas.microsoft.com/office/drawing/2016/5/11/chartex" xmlns:cx6="http://schemas.microsoft.com/office/drawing/2016/5/12/chartex" xmlns:cx7="http://schemas.microsoft.com/office/drawing/2016/5/13/chartex" xmlns:cx8="http://schemas.microsoft.com/office/drawing/2016/5/14/chartex" xmlns:mc="http://schemas.openxmlformats.org/markup-compatibility/2006" xmlns:aink="http://schemas.microsoft.com/office/drawing/2016/ink" xmlns:am3d="http://schemas.microsoft.com/office/drawing/2017/model3d" xmlns:o="urn:schemas-microsoft-com:office:office" xmlns:r="http://schemas.openxmlformats.org/officeDocument/2006/relationships" xmlns:m="http://schemas.openxmlformats.org/officeDocument/2006/math" xmlns:v="urn:schemas-microsoft-com:vml" xmlns:wp14="http://schemas.microsoft.com/office/word/2010/wordprocessingDrawing" xmlns:wp="http://schemas.openxmlformats.org/drawingml/2006/wordprocessingDrawing" xmlns:w10="urn:schemas-microsoft-com:office:word" xmlns:w="http://schemas.openxmlformats.org/wordprocessingml/2006/main" xmlns:w14="http://schemas.microsoft.com/office/word/2010/wordml" xmlns:w15="http://schemas.microsoft.com/office/word/2012/wordml" xmlns:w16cex="http://schemas.microsoft.com/office/word/2018/wordml/cex" xmlns:w16cid="http://schemas.microsoft.com/office/word/2016/wordml/cid" xmlns:w16="http://schemas.microsoft.com/office/word/2018/wordml" xmlns:w16se="http://schemas.microsoft.com/office/word/2015/wordml/symex" xmlns:wpg="http://schemas.microsoft.com/office/word/2010/wordprocessingGroup" xmlns:wpi="http://schemas.microsoft.com/office/word/2010/wordprocessingInk" xmlns:wne="http://schemas.microsoft.com/office/word/2006/wordml" xmlns:wps="http://schemas.microsoft.com/office/word/2010/wordprocessingShape" mc:Ignorable="w14 w15 w16se w16cid w16 w16cex wp14">
   <w:body>
     <w:p>
       <w:pPr>
-        <w:spacing w:after="0" w:line="240" w:lineRule="auto"/>
-        <w:rPr>
-          <w:rFonts w:ascii="Times New Roman" w:eastAsia="Times New Roman" w:hAnsi="Times New Roman" w:cs="Times New Roman"/>
-          <w:sz w:val="24"/>
-          <w:szCs w:val="24"/>
+        <w:pStyle w:val="Heading1"/>
+        <w:rPr>
+          <w:rFonts w:ascii="Times New Roman" w:eastAsia="Times New Roman" w:hAnsi="Times New Roman"/>
+          <w:sz w:val="28"/>
+          <w:szCs w:val="28"/>
         </w:rPr>
       </w:pPr>
       <w:r>
         <w:rPr>
-          <w:rFonts w:ascii="Roboto Mono" w:eastAsia="Times New Roman" w:hAnsi="Roboto Mono" w:cs="Times New Roman"/>
-          <w:b/>
-          <w:bCs/>
-          <w:color w:val="000000"/>
-          <w:sz w:val="48"/>
-          <w:szCs w:val="48"/>
-        </w:rPr>
-        <w:t xml:space="preserve">PROJECT </w:t>
-      </w:r>
-      <w:r>
-        <w:rPr>
-          <w:rFonts w:ascii="Roboto Mono" w:eastAsia="Times New Roman" w:hAnsi="Roboto Mono" w:cs="Times New Roman"/>
-          <w:b/>
-          <w:bCs/>
-          <w:color w:val="000000"/>
-          <w:sz w:val="48"/>
-          <w:szCs w:val="48"/>
-        </w:rPr>
-        <w:t>FEEDBACK</w:t>
-      </w:r>
-      <w:r>
-        <w:rPr>
-          <w:rFonts w:ascii="Roboto Mono" w:eastAsia="Times New Roman" w:hAnsi="Roboto Mono" w:cs="Times New Roman"/>
-          <w:b/>
-          <w:bCs/>
-          <w:color w:val="000000"/>
-          <w:sz w:val="48"/>
-          <w:szCs w:val="48"/>
-        </w:rPr>
-        <w:t xml:space="preserve"> FORM</w:t>
-      </w:r>
-      <w:r>
-        <w:rPr>
-          <w:rFonts w:ascii="Roboto Mono" w:eastAsia="Times New Roman" w:hAnsi="Roboto Mono" w:cs="Times New Roman"/>
-          <w:b/>
-          <w:bCs/>
-          <w:color w:val="000000"/>
-          <w:sz w:val="48"/>
-          <w:szCs w:val="48"/>
-        </w:rPr>
-        <w:t xml:space="preserve"> </w:t>
+          <w:rFonts w:eastAsia="Times New Roman"/>
+          <w:sz w:val="36"/>
+          <w:szCs w:val="36"/>
+        </w:rPr>
+        <w:t xml:space="preserve">PROJECT FEEDBACK FORM </w:t>
       </w:r>
     </w:p>
     <w:p>
@@ -157,20 +121,14 @@
     </w:tbl>
     <w:p>
       <w:pPr>
-        <w:spacing w:after="0" w:line="240" w:lineRule="auto"/>
-        <w:rPr>
-          <w:rFonts w:ascii="Times New Roman" w:eastAsia="Times New Roman" w:hAnsi="Times New Roman" w:cs="Times New Roman"/>
-          <w:b/>
-          <w:sz w:val="32"/>
-          <w:szCs w:val="32"/>
+        <w:pStyle w:val="Heading2"/>
+        <w:rPr>
+          <w:rFonts w:eastAsia="Times New Roman"/>
         </w:rPr>
       </w:pPr>
       <w:r>
         <w:rPr>
-          <w:rFonts w:ascii="Times New Roman" w:eastAsia="Times New Roman" w:hAnsi="Times New Roman" w:cs="Times New Roman"/>
-          <w:b/>
-          <w:sz w:val="32"/>
-          <w:szCs w:val="32"/>
+          <w:rFonts w:eastAsia="Times New Roman"/>
         </w:rPr>
         <w:t xml:space="preserve">Name:  </w:t>
       </w:r>
@@ -188,38 +146,26 @@
     </w:p>
     <w:p>
       <w:pPr>
-        <w:spacing w:after="0" w:line="240" w:lineRule="auto"/>
-        <w:rPr>
-          <w:rFonts w:ascii="Times New Roman" w:eastAsia="Times New Roman" w:hAnsi="Times New Roman" w:cs="Times New Roman"/>
-          <w:b/>
-          <w:sz w:val="32"/>
-          <w:szCs w:val="32"/>
+        <w:pStyle w:val="Heading2"/>
+        <w:rPr>
+          <w:rFonts w:eastAsia="Times New Roman"/>
         </w:rPr>
       </w:pPr>
       <w:r>
         <w:rPr>
-          <w:rFonts w:ascii="Times New Roman" w:eastAsia="Times New Roman" w:hAnsi="Times New Roman" w:cs="Times New Roman"/>
-          <w:b/>
-          <w:sz w:val="32"/>
-          <w:szCs w:val="32"/>
+          <w:rFonts w:eastAsia="Times New Roman"/>
         </w:rPr>
         <w:t>Favorite Pitch</w:t>
       </w:r>
       <w:r>
         <w:rPr>
-          <w:rFonts w:ascii="Times New Roman" w:eastAsia="Times New Roman" w:hAnsi="Times New Roman" w:cs="Times New Roman"/>
-          <w:b/>
-          <w:sz w:val="32"/>
-          <w:szCs w:val="32"/>
+          <w:rFonts w:eastAsia="Times New Roman"/>
         </w:rPr>
         <w:t>:</w:t>
       </w:r>
       <w:r>
         <w:rPr>
-          <w:rFonts w:ascii="Times New Roman" w:eastAsia="Times New Roman" w:hAnsi="Times New Roman" w:cs="Times New Roman"/>
-          <w:b/>
-          <w:sz w:val="32"/>
-          <w:szCs w:val="32"/>
+          <w:rFonts w:eastAsia="Times New Roman"/>
         </w:rPr>
         <w:t xml:space="preserve"> </w:t>
       </w:r>
@@ -254,27 +200,6 @@
         </w:tc>
       </w:tr>
     </w:tbl>
-    <w:p>
-      <w:pPr>
-        <w:spacing w:after="0" w:line="240" w:lineRule="auto"/>
-        <w:rPr>
-          <w:rFonts w:ascii="Times New Roman" w:eastAsia="Times New Roman" w:hAnsi="Times New Roman" w:cs="Times New Roman"/>
-          <w:b/>
-          <w:sz w:val="32"/>
-          <w:szCs w:val="32"/>
-        </w:rPr>
-      </w:pPr>
-    </w:p>
-    <w:p>
-      <w:pPr>
-        <w:spacing w:after="0" w:line="240" w:lineRule="auto"/>
-        <w:rPr>
-          <w:rFonts w:ascii="Times New Roman" w:eastAsia="Times New Roman" w:hAnsi="Times New Roman" w:cs="Times New Roman"/>
-          <w:sz w:val="24"/>
-          <w:szCs w:val="24"/>
-        </w:rPr>
-      </w:pPr>
-    </w:p>
     <w:p>
       <w:pPr>
         <w:spacing w:after="0" w:line="240" w:lineRule="auto"/>
@@ -415,8 +340,6 @@
               </w:rPr>
               <w:t xml:space="preserve">WHAT WORKS </w:t>
             </w:r>
-            <w:bookmarkStart w:id="0" w:name="_GoBack"/>
-            <w:bookmarkEnd w:id="0"/>
           </w:p>
         </w:tc>
         <w:tc>
@@ -806,55 +729,26 @@
     </w:tbl>
     <w:p>
       <w:pPr>
-        <w:spacing w:after="0" w:line="240" w:lineRule="auto"/>
-        <w:rPr>
-          <w:rFonts w:ascii="Times New Roman" w:eastAsia="Times New Roman" w:hAnsi="Times New Roman" w:cs="Times New Roman"/>
-          <w:b/>
-          <w:sz w:val="32"/>
-          <w:szCs w:val="32"/>
+        <w:pStyle w:val="Heading2"/>
+        <w:rPr>
+          <w:rFonts w:eastAsia="Times New Roman"/>
         </w:rPr>
       </w:pPr>
       <w:r>
         <w:rPr>
-          <w:rFonts w:ascii="Times New Roman" w:eastAsia="Times New Roman" w:hAnsi="Times New Roman" w:cs="Times New Roman"/>
-          <w:sz w:val="24"/>
-          <w:szCs w:val="24"/>
-        </w:rPr>
-        <w:br/>
+          <w:rFonts w:eastAsia="Times New Roman"/>
+        </w:rPr>
+        <w:t>Revised Pitch</w:t>
       </w:r>
       <w:r>
         <w:rPr>
-          <w:rFonts w:ascii="Times New Roman" w:eastAsia="Times New Roman" w:hAnsi="Times New Roman" w:cs="Times New Roman"/>
-          <w:b/>
-          <w:sz w:val="32"/>
-          <w:szCs w:val="32"/>
-        </w:rPr>
-        <w:t>Revised</w:t>
-      </w:r>
-      <w:r>
-        <w:rPr>
-          <w:rFonts w:ascii="Times New Roman" w:eastAsia="Times New Roman" w:hAnsi="Times New Roman" w:cs="Times New Roman"/>
-          <w:b/>
-          <w:sz w:val="32"/>
-          <w:szCs w:val="32"/>
-        </w:rPr>
-        <w:t xml:space="preserve"> Pitch</w:t>
-      </w:r>
-      <w:r>
-        <w:rPr>
-          <w:rFonts w:ascii="Times New Roman" w:eastAsia="Times New Roman" w:hAnsi="Times New Roman" w:cs="Times New Roman"/>
-          <w:b/>
-          <w:sz w:val="32"/>
-          <w:szCs w:val="32"/>
+          <w:rFonts w:eastAsia="Times New Roman"/>
         </w:rPr>
         <w:t>:</w:t>
       </w:r>
       <w:r>
         <w:rPr>
-          <w:rFonts w:ascii="Times New Roman" w:eastAsia="Times New Roman" w:hAnsi="Times New Roman" w:cs="Times New Roman"/>
-          <w:b/>
-          <w:sz w:val="32"/>
-          <w:szCs w:val="32"/>
+          <w:rFonts w:eastAsia="Times New Roman"/>
         </w:rPr>
         <w:t xml:space="preserve"> </w:t>
       </w:r>
@@ -891,6 +785,8 @@
     </w:tbl>
     <w:p/>
     <w:sectPr>
+      <w:headerReference w:type="default" r:id="rId6"/>
+      <w:footerReference w:type="default" r:id="rId7"/>
       <w:pgSz w:w="12240" w:h="15840"/>
       <w:pgMar w:top="1440" w:right="1440" w:bottom="1440" w:left="1440" w:header="720" w:footer="720" w:gutter="0"/>
       <w:cols w:space="720"/>
@@ -900,8 +796,436 @@
 </w:document>
 </file>
 
+<file path=word/endnotes.xml><?xml version="1.0" encoding="utf-8"?>
+<w:endnotes xmlns:wpc="http://schemas.microsoft.com/office/word/2010/wordprocessingCanvas" xmlns:cx="http://schemas.microsoft.com/office/drawing/2014/chartex" xmlns:cx1="http://schemas.microsoft.com/office/drawing/2015/9/8/chartex" xmlns:cx2="http://schemas.microsoft.com/office/drawing/2015/10/21/chartex" xmlns:cx3="http://schemas.microsoft.com/office/drawing/2016/5/9/chartex" xmlns:cx4="http://schemas.microsoft.com/office/drawing/2016/5/10/chartex" xmlns:cx5="http://schemas.microsoft.com/office/drawing/2016/5/11/chartex" xmlns:cx6="http://schemas.microsoft.com/office/drawing/2016/5/12/chartex" xmlns:cx7="http://schemas.microsoft.com/office/drawing/2016/5/13/chartex" xmlns:cx8="http://schemas.microsoft.com/office/drawing/2016/5/14/chartex" xmlns:mc="http://schemas.openxmlformats.org/markup-compatibility/2006" xmlns:aink="http://schemas.microsoft.com/office/drawing/2016/ink" xmlns:am3d="http://schemas.microsoft.com/office/drawing/2017/model3d" xmlns:o="urn:schemas-microsoft-com:office:office" xmlns:r="http://schemas.openxmlformats.org/officeDocument/2006/relationships" xmlns:m="http://schemas.openxmlformats.org/officeDocument/2006/math" xmlns:v="urn:schemas-microsoft-com:vml" xmlns:wp14="http://schemas.microsoft.com/office/word/2010/wordprocessingDrawing" xmlns:wp="http://schemas.openxmlformats.org/drawingml/2006/wordprocessingDrawing" xmlns:w10="urn:schemas-microsoft-com:office:word" xmlns:w="http://schemas.openxmlformats.org/wordprocessingml/2006/main" xmlns:w14="http://schemas.microsoft.com/office/word/2010/wordml" xmlns:w15="http://schemas.microsoft.com/office/word/2012/wordml" xmlns:w16cex="http://schemas.microsoft.com/office/word/2018/wordml/cex" xmlns:w16cid="http://schemas.microsoft.com/office/word/2016/wordml/cid" xmlns:w16="http://schemas.microsoft.com/office/word/2018/wordml" xmlns:w16se="http://schemas.microsoft.com/office/word/2015/wordml/symex" xmlns:wpg="http://schemas.microsoft.com/office/word/2010/wordprocessingGroup" xmlns:wpi="http://schemas.microsoft.com/office/word/2010/wordprocessingInk" xmlns:wne="http://schemas.microsoft.com/office/word/2006/wordml" xmlns:wps="http://schemas.microsoft.com/office/word/2010/wordprocessingShape" mc:Ignorable="w14 w15 w16se w16cid w16 w16cex wp14">
+  <w:endnote w:type="separator" w:id="-1">
+    <w:p>
+      <w:pPr>
+        <w:spacing w:after="0" w:line="240" w:lineRule="auto"/>
+      </w:pPr>
+      <w:r>
+        <w:separator/>
+      </w:r>
+    </w:p>
+  </w:endnote>
+  <w:endnote w:type="continuationSeparator" w:id="0">
+    <w:p>
+      <w:pPr>
+        <w:spacing w:after="0" w:line="240" w:lineRule="auto"/>
+      </w:pPr>
+      <w:r>
+        <w:continuationSeparator/>
+      </w:r>
+    </w:p>
+  </w:endnote>
+</w:endnotes>
+</file>
+
+<file path=word/footer1.xml><?xml version="1.0" encoding="utf-8"?>
+<w:ftr xmlns:wpc="http://schemas.microsoft.com/office/word/2010/wordprocessingCanvas" xmlns:cx="http://schemas.microsoft.com/office/drawing/2014/chartex" xmlns:cx1="http://schemas.microsoft.com/office/drawing/2015/9/8/chartex" xmlns:cx2="http://schemas.microsoft.com/office/drawing/2015/10/21/chartex" xmlns:cx3="http://schemas.microsoft.com/office/drawing/2016/5/9/chartex" xmlns:cx4="http://schemas.microsoft.com/office/drawing/2016/5/10/chartex" xmlns:cx5="http://schemas.microsoft.com/office/drawing/2016/5/11/chartex" xmlns:cx6="http://schemas.microsoft.com/office/drawing/2016/5/12/chartex" xmlns:cx7="http://schemas.microsoft.com/office/drawing/2016/5/13/chartex" xmlns:cx8="http://schemas.microsoft.com/office/drawing/2016/5/14/chartex" xmlns:mc="http://schemas.openxmlformats.org/markup-compatibility/2006" xmlns:aink="http://schemas.microsoft.com/office/drawing/2016/ink" xmlns:am3d="http://schemas.microsoft.com/office/drawing/2017/model3d" xmlns:o="urn:schemas-microsoft-com:office:office" xmlns:r="http://schemas.openxmlformats.org/officeDocument/2006/relationships" xmlns:m="http://schemas.openxmlformats.org/officeDocument/2006/math" xmlns:v="urn:schemas-microsoft-com:vml" xmlns:wp14="http://schemas.microsoft.com/office/word/2010/wordprocessingDrawing" xmlns:wp="http://schemas.openxmlformats.org/drawingml/2006/wordprocessingDrawing" xmlns:w10="urn:schemas-microsoft-com:office:word" xmlns:w="http://schemas.openxmlformats.org/wordprocessingml/2006/main" xmlns:w14="http://schemas.microsoft.com/office/word/2010/wordml" xmlns:w15="http://schemas.microsoft.com/office/word/2012/wordml" xmlns:w16cex="http://schemas.microsoft.com/office/word/2018/wordml/cex" xmlns:w16cid="http://schemas.microsoft.com/office/word/2016/wordml/cid" xmlns:w16="http://schemas.microsoft.com/office/word/2018/wordml" xmlns:w16se="http://schemas.microsoft.com/office/word/2015/wordml/symex" xmlns:wpg="http://schemas.microsoft.com/office/word/2010/wordprocessingGroup" xmlns:wpi="http://schemas.microsoft.com/office/word/2010/wordprocessingInk" xmlns:wne="http://schemas.microsoft.com/office/word/2006/wordml" xmlns:wps="http://schemas.microsoft.com/office/word/2010/wordprocessingShape" mc:Ignorable="w14 w15 w16se w16cid w16 w16cex wp14">
+  <w:p>
+    <w:pPr>
+      <w:pStyle w:val="Footer"/>
+    </w:pPr>
+    <w:r>
+      <w:rPr>
+        <w:noProof/>
+      </w:rPr>
+      <w:drawing>
+        <wp:inline distT="0" distB="0" distL="0" distR="0" wp14:anchorId="450B3D1E" wp14:editId="5B347692">
+          <wp:extent cx="965200" cy="342900"/>
+          <wp:effectExtent l="0" t="0" r="0" b="0"/>
+          <wp:docPr id="1" name="Picture 1" descr="Kamchatka:Users:benwatsky:Desktop:cc license.png"/>
+          <wp:cNvGraphicFramePr>
+            <a:graphicFrameLocks xmlns:a="http://schemas.openxmlformats.org/drawingml/2006/main" noChangeAspect="1"/>
+          </wp:cNvGraphicFramePr>
+          <a:graphic xmlns:a="http://schemas.openxmlformats.org/drawingml/2006/main">
+            <a:graphicData uri="http://schemas.openxmlformats.org/drawingml/2006/picture">
+              <pic:pic xmlns:pic="http://schemas.openxmlformats.org/drawingml/2006/picture">
+                <pic:nvPicPr>
+                  <pic:cNvPr id="0" name="Picture 15" descr="Kamchatka:Users:benwatsky:Desktop:cc license.png"/>
+                  <pic:cNvPicPr>
+                    <a:picLocks noChangeAspect="1" noChangeArrowheads="1"/>
+                  </pic:cNvPicPr>
+                </pic:nvPicPr>
+                <pic:blipFill>
+                  <a:blip r:embed="rId1">
+                    <a:extLst>
+                      <a:ext uri="{28A0092B-C50C-407E-A947-70E740481C1C}">
+                        <a14:useLocalDpi xmlns:a14="http://schemas.microsoft.com/office/drawing/2010/main" val="0"/>
+                      </a:ext>
+                    </a:extLst>
+                  </a:blip>
+                  <a:srcRect/>
+                  <a:stretch>
+                    <a:fillRect/>
+                  </a:stretch>
+                </pic:blipFill>
+                <pic:spPr bwMode="auto">
+                  <a:xfrm>
+                    <a:off x="0" y="0"/>
+                    <a:ext cx="965200" cy="342900"/>
+                  </a:xfrm>
+                  <a:prstGeom prst="rect">
+                    <a:avLst/>
+                  </a:prstGeom>
+                  <a:noFill/>
+                  <a:ln>
+                    <a:noFill/>
+                  </a:ln>
+                </pic:spPr>
+              </pic:pic>
+            </a:graphicData>
+          </a:graphic>
+        </wp:inline>
+      </w:drawing>
+    </w:r>
+    <w:r>
+      <w:rPr>
+        <w:sz w:val="16"/>
+        <w:szCs w:val="16"/>
+      </w:rPr>
+      <w:t>This work is licensed under a Creative Commons Attribution-</w:t>
+    </w:r>
+    <w:proofErr w:type="spellStart"/>
+    <w:r>
+      <w:rPr>
+        <w:sz w:val="16"/>
+        <w:szCs w:val="16"/>
+      </w:rPr>
+      <w:t>NonCommercial</w:t>
+    </w:r>
+    <w:proofErr w:type="spellEnd"/>
+    <w:r>
+      <w:rPr>
+        <w:sz w:val="16"/>
+        <w:szCs w:val="16"/>
+      </w:rPr>
+      <w:t>-</w:t>
+    </w:r>
+    <w:proofErr w:type="spellStart"/>
+    <w:r>
+      <w:rPr>
+        <w:sz w:val="16"/>
+        <w:szCs w:val="16"/>
+      </w:rPr>
+      <w:t>ShareAlike</w:t>
+    </w:r>
+    <w:proofErr w:type="spellEnd"/>
+    <w:r>
+      <w:rPr>
+        <w:sz w:val="16"/>
+        <w:szCs w:val="16"/>
+      </w:rPr>
+      <w:t xml:space="preserve"> 4.0 International License </w:t>
+    </w:r>
+    <w:r>
+      <w:rPr>
+        <w:noProof/>
+      </w:rPr>
+      <mc:AlternateContent>
+        <mc:Choice Requires="wps">
+          <w:drawing>
+            <wp:anchor distT="0" distB="0" distL="114300" distR="114300" simplePos="0" relativeHeight="251659264" behindDoc="0" locked="0" layoutInCell="1" allowOverlap="1" wp14:anchorId="06B5B49B" wp14:editId="03DE5190">
+              <wp:simplePos x="0" y="0"/>
+              <wp:positionH relativeFrom="column">
+                <wp:posOffset>1371600</wp:posOffset>
+              </wp:positionH>
+              <wp:positionV relativeFrom="paragraph">
+                <wp:posOffset>9512300</wp:posOffset>
+              </wp:positionV>
+              <wp:extent cx="3429000" cy="457200"/>
+              <wp:effectExtent l="0" t="0" r="0" b="3175"/>
+              <wp:wrapNone/>
+              <wp:docPr id="2" name="Rectangle 17"/>
+              <wp:cNvGraphicFramePr>
+                <a:graphicFrameLocks xmlns:a="http://schemas.openxmlformats.org/drawingml/2006/main"/>
+              </wp:cNvGraphicFramePr>
+              <a:graphic xmlns:a="http://schemas.openxmlformats.org/drawingml/2006/main">
+                <a:graphicData uri="http://schemas.microsoft.com/office/word/2010/wordprocessingShape">
+                  <wps:wsp>
+                    <wps:cNvSpPr>
+                      <a:spLocks noChangeArrowheads="1"/>
+                    </wps:cNvSpPr>
+                    <wps:spPr bwMode="auto">
+                      <a:xfrm>
+                        <a:off x="0" y="0"/>
+                        <a:ext cx="3429000" cy="457200"/>
+                      </a:xfrm>
+                      <a:prstGeom prst="rect">
+                        <a:avLst/>
+                      </a:prstGeom>
+                      <a:noFill/>
+                      <a:ln>
+                        <a:noFill/>
+                      </a:ln>
+                      <a:extLst>
+                        <a:ext uri="{909E8E84-426E-40DD-AFC4-6F175D3DCCD1}">
+                          <a14:hiddenFill xmlns:a14="http://schemas.microsoft.com/office/drawing/2010/main">
+                            <a:solidFill>
+                              <a:srgbClr val="FFFFFF"/>
+                            </a:solidFill>
+                          </a14:hiddenFill>
+                        </a:ext>
+                        <a:ext uri="{91240B29-F687-4F45-9708-019B960494DF}">
+                          <a14:hiddenLine xmlns:a14="http://schemas.microsoft.com/office/drawing/2010/main" w="10795">
+                            <a:solidFill>
+                              <a:srgbClr val="000000"/>
+                            </a:solidFill>
+                            <a:miter lim="800000"/>
+                            <a:headEnd/>
+                            <a:tailEnd/>
+                          </a14:hiddenLine>
+                        </a:ext>
+                      </a:extLst>
+                    </wps:spPr>
+                    <wps:txbx>
+                      <w:txbxContent>
+                        <w:p>
+                          <w:pPr>
+                            <w:rPr>
+                              <w:rFonts w:ascii="Calibri" w:hAnsi="Calibri"/>
+                              <w:color w:val="000000" w:themeColor="text1"/>
+                              <w:sz w:val="20"/>
+                            </w:rPr>
+                          </w:pPr>
+                          <w:r>
+                            <w:rPr>
+                              <w:rFonts w:ascii="Calibri" w:hAnsi="Calibri"/>
+                              <w:color w:val="000000" w:themeColor="text1"/>
+                              <w:sz w:val="20"/>
+                            </w:rPr>
+                            <w:t>This work is licensed under a </w:t>
+                          </w:r>
+                          <w:hyperlink r:id="rId2" w:history="1">
+                            <w:r>
+                              <w:rPr>
+                                <w:rStyle w:val="Hyperlink"/>
+                                <w:rFonts w:ascii="Calibri" w:hAnsi="Calibri"/>
+                                <w:color w:val="000000" w:themeColor="text1"/>
+                                <w:sz w:val="20"/>
+                              </w:rPr>
+                              <w:t>Creative Commons Attribution-</w:t>
+                            </w:r>
+                            <w:proofErr w:type="spellStart"/>
+                            <w:r>
+                              <w:rPr>
+                                <w:rStyle w:val="Hyperlink"/>
+                                <w:rFonts w:ascii="Calibri" w:hAnsi="Calibri"/>
+                                <w:color w:val="000000" w:themeColor="text1"/>
+                                <w:sz w:val="20"/>
+                              </w:rPr>
+                              <w:t>NonCommercial</w:t>
+                            </w:r>
+                            <w:proofErr w:type="spellEnd"/>
+                            <w:r>
+                              <w:rPr>
+                                <w:rStyle w:val="Hyperlink"/>
+                                <w:rFonts w:ascii="Calibri" w:hAnsi="Calibri"/>
+                                <w:color w:val="000000" w:themeColor="text1"/>
+                                <w:sz w:val="20"/>
+                              </w:rPr>
+                              <w:t>-</w:t>
+                            </w:r>
+                            <w:proofErr w:type="spellStart"/>
+                            <w:r>
+                              <w:rPr>
+                                <w:rStyle w:val="Hyperlink"/>
+                                <w:rFonts w:ascii="Calibri" w:hAnsi="Calibri"/>
+                                <w:color w:val="000000" w:themeColor="text1"/>
+                                <w:sz w:val="20"/>
+                              </w:rPr>
+                              <w:t>ShareAlike</w:t>
+                            </w:r>
+                            <w:proofErr w:type="spellEnd"/>
+                            <w:r>
+                              <w:rPr>
+                                <w:rStyle w:val="Hyperlink"/>
+                                <w:rFonts w:ascii="Calibri" w:hAnsi="Calibri"/>
+                                <w:color w:val="000000" w:themeColor="text1"/>
+                                <w:sz w:val="20"/>
+                              </w:rPr>
+                              <w:t xml:space="preserve"> 4.0 International License</w:t>
+                            </w:r>
+                          </w:hyperlink>
+                          <w:r>
+                            <w:t> </w:t>
+                          </w:r>
+                        </w:p>
+                        <w:p>
+                          <w:pPr>
+                            <w:jc w:val="center"/>
+                          </w:pPr>
+                        </w:p>
+                        <w:p>
+                          <w:pPr>
+                            <w:jc w:val="center"/>
+                          </w:pPr>
+                        </w:p>
+                      </w:txbxContent>
+                    </wps:txbx>
+                    <wps:bodyPr rot="0" vert="horz" wrap="square" lIns="91440" tIns="45720" rIns="91440" bIns="45720" anchor="ctr" anchorCtr="0" upright="1">
+                      <a:noAutofit/>
+                    </wps:bodyPr>
+                  </wps:wsp>
+                </a:graphicData>
+              </a:graphic>
+              <wp14:sizeRelH relativeFrom="margin">
+                <wp14:pctWidth>0</wp14:pctWidth>
+              </wp14:sizeRelH>
+              <wp14:sizeRelV relativeFrom="margin">
+                <wp14:pctHeight>0</wp14:pctHeight>
+              </wp14:sizeRelV>
+            </wp:anchor>
+          </w:drawing>
+        </mc:Choice>
+        <mc:Fallback>
+          <w:pict>
+            <v:rect w14:anchorId="06B5B49B" id="Rectangle 17" o:spid="_x0000_s1026" style="position:absolute;margin-left:108pt;margin-top:749pt;width:270pt;height:36pt;z-index:251659264;visibility:visible;mso-wrap-style:square;mso-width-percent:0;mso-height-percent:0;mso-wrap-distance-left:9pt;mso-wrap-distance-top:0;mso-wrap-distance-right:9pt;mso-wrap-distance-bottom:0;mso-position-horizontal:absolute;mso-position-horizontal-relative:text;mso-position-vertical:absolute;mso-position-vertical-relative:text;mso-width-percent:0;mso-height-percent:0;mso-width-relative:margin;mso-height-relative:margin;v-text-anchor:middle" o:gfxdata="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" filled="f" stroked="f" strokeweight=".85pt">
+              <v:textbox>
+                <w:txbxContent>
+                  <w:p>
+                    <w:pPr>
+                      <w:rPr>
+                        <w:rFonts w:ascii="Calibri" w:hAnsi="Calibri"/>
+                        <w:color w:val="000000" w:themeColor="text1"/>
+                        <w:sz w:val="20"/>
+                      </w:rPr>
+                    </w:pPr>
+                    <w:r>
+                      <w:rPr>
+                        <w:rFonts w:ascii="Calibri" w:hAnsi="Calibri"/>
+                        <w:color w:val="000000" w:themeColor="text1"/>
+                        <w:sz w:val="20"/>
+                      </w:rPr>
+                      <w:t>This work is licensed under a </w:t>
+                    </w:r>
+                    <w:hyperlink r:id="rId3" w:history="1">
+                      <w:r>
+                        <w:rPr>
+                          <w:rStyle w:val="Hyperlink"/>
+                          <w:rFonts w:ascii="Calibri" w:hAnsi="Calibri"/>
+                          <w:color w:val="000000" w:themeColor="text1"/>
+                          <w:sz w:val="20"/>
+                        </w:rPr>
+                        <w:t>Creative Commons Attribution-</w:t>
+                      </w:r>
+                      <w:proofErr w:type="spellStart"/>
+                      <w:r>
+                        <w:rPr>
+                          <w:rStyle w:val="Hyperlink"/>
+                          <w:rFonts w:ascii="Calibri" w:hAnsi="Calibri"/>
+                          <w:color w:val="000000" w:themeColor="text1"/>
+                          <w:sz w:val="20"/>
+                        </w:rPr>
+                        <w:t>NonCommercial</w:t>
+                      </w:r>
+                      <w:proofErr w:type="spellEnd"/>
+                      <w:r>
+                        <w:rPr>
+                          <w:rStyle w:val="Hyperlink"/>
+                          <w:rFonts w:ascii="Calibri" w:hAnsi="Calibri"/>
+                          <w:color w:val="000000" w:themeColor="text1"/>
+                          <w:sz w:val="20"/>
+                        </w:rPr>
+                        <w:t>-</w:t>
+                      </w:r>
+                      <w:proofErr w:type="spellStart"/>
+                      <w:r>
+                        <w:rPr>
+                          <w:rStyle w:val="Hyperlink"/>
+                          <w:rFonts w:ascii="Calibri" w:hAnsi="Calibri"/>
+                          <w:color w:val="000000" w:themeColor="text1"/>
+                          <w:sz w:val="20"/>
+                        </w:rPr>
+                        <w:t>ShareAlike</w:t>
+                      </w:r>
+                      <w:proofErr w:type="spellEnd"/>
+                      <w:r>
+                        <w:rPr>
+                          <w:rStyle w:val="Hyperlink"/>
+                          <w:rFonts w:ascii="Calibri" w:hAnsi="Calibri"/>
+                          <w:color w:val="000000" w:themeColor="text1"/>
+                          <w:sz w:val="20"/>
+                        </w:rPr>
+                        <w:t xml:space="preserve"> 4.0 International License</w:t>
+                      </w:r>
+                    </w:hyperlink>
+                    <w:r>
+                      <w:t> </w:t>
+                    </w:r>
+                  </w:p>
+                  <w:p>
+                    <w:pPr>
+                      <w:jc w:val="center"/>
+                    </w:pPr>
+                  </w:p>
+                  <w:p>
+                    <w:pPr>
+                      <w:jc w:val="center"/>
+                    </w:pPr>
+                  </w:p>
+                </w:txbxContent>
+              </v:textbox>
+            </v:rect>
+          </w:pict>
+        </mc:Fallback>
+      </mc:AlternateContent>
+    </w:r>
+  </w:p>
+  <w:p>
+    <w:pPr>
+      <w:pStyle w:val="Footer"/>
+    </w:pPr>
+  </w:p>
+</w:ftr>
+</file>
+
+<file path=word/footnotes.xml><?xml version="1.0" encoding="utf-8"?>
+<w:footnotes xmlns:wpc="http://schemas.microsoft.com/office/word/2010/wordprocessingCanvas" xmlns:cx="http://schemas.microsoft.com/office/drawing/2014/chartex" xmlns:cx1="http://schemas.microsoft.com/office/drawing/2015/9/8/chartex" xmlns:cx2="http://schemas.microsoft.com/office/drawing/2015/10/21/chartex" xmlns:cx3="http://schemas.microsoft.com/office/drawing/2016/5/9/chartex" xmlns:cx4="http://schemas.microsoft.com/office/drawing/2016/5/10/chartex" xmlns:cx5="http://schemas.microsoft.com/office/drawing/2016/5/11/chartex" xmlns:cx6="http://schemas.microsoft.com/office/drawing/2016/5/12/chartex" xmlns:cx7="http://schemas.microsoft.com/office/drawing/2016/5/13/chartex" xmlns:cx8="http://schemas.microsoft.com/office/drawing/2016/5/14/chartex" xmlns:mc="http://schemas.openxmlformats.org/markup-compatibility/2006" xmlns:aink="http://schemas.microsoft.com/office/drawing/2016/ink" xmlns:am3d="http://schemas.microsoft.com/office/drawing/2017/model3d" xmlns:o="urn:schemas-microsoft-com:office:office" xmlns:r="http://schemas.openxmlformats.org/officeDocument/2006/relationships" xmlns:m="http://schemas.openxmlformats.org/officeDocument/2006/math" xmlns:v="urn:schemas-microsoft-com:vml" xmlns:wp14="http://schemas.microsoft.com/office/word/2010/wordprocessingDrawing" xmlns:wp="http://schemas.openxmlformats.org/drawingml/2006/wordprocessingDrawing" xmlns:w10="urn:schemas-microsoft-com:office:word" xmlns:w="http://schemas.openxmlformats.org/wordprocessingml/2006/main" xmlns:w14="http://schemas.microsoft.com/office/word/2010/wordml" xmlns:w15="http://schemas.microsoft.com/office/word/2012/wordml" xmlns:w16cex="http://schemas.microsoft.com/office/word/2018/wordml/cex" xmlns:w16cid="http://schemas.microsoft.com/office/word/2016/wordml/cid" xmlns:w16="http://schemas.microsoft.com/office/word/2018/wordml" xmlns:w16se="http://schemas.microsoft.com/office/word/2015/wordml/symex" xmlns:wpg="http://schemas.microsoft.com/office/word/2010/wordprocessingGroup" xmlns:wpi="http://schemas.microsoft.com/office/word/2010/wordprocessingInk" xmlns:wne="http://schemas.microsoft.com/office/word/2006/wordml" xmlns:wps="http://schemas.microsoft.com/office/word/2010/wordprocessingShape" mc:Ignorable="w14 w15 w16se w16cid w16 w16cex wp14">
+  <w:footnote w:type="separator" w:id="-1">
+    <w:p>
+      <w:pPr>
+        <w:spacing w:after="0" w:line="240" w:lineRule="auto"/>
+      </w:pPr>
+      <w:r>
+        <w:separator/>
+      </w:r>
+    </w:p>
+  </w:footnote>
+  <w:footnote w:type="continuationSeparator" w:id="0">
+    <w:p>
+      <w:pPr>
+        <w:spacing w:after="0" w:line="240" w:lineRule="auto"/>
+      </w:pPr>
+      <w:r>
+        <w:continuationSeparator/>
+      </w:r>
+    </w:p>
+  </w:footnote>
+</w:footnotes>
+</file>
+
+<file path=word/header1.xml><?xml version="1.0" encoding="utf-8"?>
+<w:hdr xmlns:wpc="http://schemas.microsoft.com/office/word/2010/wordprocessingCanvas" xmlns:cx="http://schemas.microsoft.com/office/drawing/2014/chartex" xmlns:cx1="http://schemas.microsoft.com/office/drawing/2015/9/8/chartex" xmlns:cx2="http://schemas.microsoft.com/office/drawing/2015/10/21/chartex" xmlns:cx3="http://schemas.microsoft.com/office/drawing/2016/5/9/chartex" xmlns:cx4="http://schemas.microsoft.com/office/drawing/2016/5/10/chartex" xmlns:cx5="http://schemas.microsoft.com/office/drawing/2016/5/11/chartex" xmlns:cx6="http://schemas.microsoft.com/office/drawing/2016/5/12/chartex" xmlns:cx7="http://schemas.microsoft.com/office/drawing/2016/5/13/chartex" xmlns:cx8="http://schemas.microsoft.com/office/drawing/2016/5/14/chartex" xmlns:mc="http://schemas.openxmlformats.org/markup-compatibility/2006" xmlns:aink="http://schemas.microsoft.com/office/drawing/2016/ink" xmlns:am3d="http://schemas.microsoft.com/office/drawing/2017/model3d" xmlns:o="urn:schemas-microsoft-com:office:office" xmlns:r="http://schemas.openxmlformats.org/officeDocument/2006/relationships" xmlns:m="http://schemas.openxmlformats.org/officeDocument/2006/math" xmlns:v="urn:schemas-microsoft-com:vml" xmlns:wp14="http://schemas.microsoft.com/office/word/2010/wordprocessingDrawing" xmlns:wp="http://schemas.openxmlformats.org/drawingml/2006/wordprocessingDrawing" xmlns:w10="urn:schemas-microsoft-com:office:word" xmlns:w="http://schemas.openxmlformats.org/wordprocessingml/2006/main" xmlns:w14="http://schemas.microsoft.com/office/word/2010/wordml" xmlns:w15="http://schemas.microsoft.com/office/word/2012/wordml" xmlns:w16cex="http://schemas.microsoft.com/office/word/2018/wordml/cex" xmlns:w16cid="http://schemas.microsoft.com/office/word/2016/wordml/cid" xmlns:w16="http://schemas.microsoft.com/office/word/2018/wordml" xmlns:w16se="http://schemas.microsoft.com/office/word/2015/wordml/symex" xmlns:wpg="http://schemas.microsoft.com/office/word/2010/wordprocessingGroup" xmlns:wpi="http://schemas.microsoft.com/office/word/2010/wordprocessingInk" xmlns:wne="http://schemas.microsoft.com/office/word/2006/wordml" xmlns:wps="http://schemas.microsoft.com/office/word/2010/wordprocessingShape" mc:Ignorable="w14 w15 w16se w16cid w16 w16cex wp14">
+  <w:p>
+    <w:pPr>
+      <w:pStyle w:val="Header"/>
+    </w:pPr>
+  </w:p>
+  <w:p>
+    <w:pPr>
+      <w:pStyle w:val="Header"/>
+    </w:pPr>
+    <w:r>
+      <w:t>Introduction to Computer Science</w:t>
+    </w:r>
+  </w:p>
+</w:hdr>
+</file>
+
 <file path=word/styles.xml><?xml version="1.0" encoding="utf-8"?>
-<w:styles xmlns:mc="http://schemas.openxmlformats.org/markup-compatibility/2006" xmlns:r="http://schemas.openxmlformats.org/officeDocument/2006/relationships" xmlns:w="http://schemas.openxmlformats.org/wordprocessingml/2006/main" xmlns:w14="http://schemas.microsoft.com/office/word/2010/wordml" xmlns:w15="http://schemas.microsoft.com/office/word/2012/wordml" xmlns:w16cid="http://schemas.microsoft.com/office/word/2016/wordml/cid" xmlns:w16se="http://schemas.microsoft.com/office/word/2015/wordml/symex" mc:Ignorable="w14 w15 w16se w16cid">
+<w:styles xmlns:mc="http://schemas.openxmlformats.org/markup-compatibility/2006" xmlns:r="http://schemas.openxmlformats.org/officeDocument/2006/relationships" xmlns:w="http://schemas.openxmlformats.org/wordprocessingml/2006/main" xmlns:w14="http://schemas.microsoft.com/office/word/2010/wordml" xmlns:w15="http://schemas.microsoft.com/office/word/2012/wordml" xmlns:w16cex="http://schemas.microsoft.com/office/word/2018/wordml/cex" xmlns:w16cid="http://schemas.microsoft.com/office/word/2016/wordml/cid" xmlns:w16="http://schemas.microsoft.com/office/word/2018/wordml" xmlns:w16se="http://schemas.microsoft.com/office/word/2015/wordml/symex" mc:Ignorable="w14 w15 w16se w16cid w16 w16cex">
   <w:docDefaults>
     <w:rPrDefault>
       <w:rPr>
@@ -917,7 +1241,7 @@
       </w:pPr>
     </w:pPrDefault>
   </w:docDefaults>
-  <w:latentStyles w:defLockedState="0" w:defUIPriority="99" w:defSemiHidden="0" w:defUnhideWhenUsed="0" w:defQFormat="0" w:count="375">
+  <w:latentStyles w:defLockedState="0" w:defUIPriority="99" w:defSemiHidden="0" w:defUnhideWhenUsed="0" w:defQFormat="0" w:count="376">
     <w:lsdException w:name="Normal" w:uiPriority="0" w:qFormat="1"/>
     <w:lsdException w:name="heading 1" w:uiPriority="9" w:qFormat="1"/>
     <w:lsdException w:name="heading 2" w:semiHidden="1" w:uiPriority="9" w:unhideWhenUsed="1" w:qFormat="1"/>
@@ -950,7 +1274,7 @@
     <w:lsdException w:name="footnote text" w:semiHidden="1" w:unhideWhenUsed="1"/>
     <w:lsdException w:name="annotation text" w:semiHidden="1" w:unhideWhenUsed="1"/>
     <w:lsdException w:name="header" w:semiHidden="1" w:unhideWhenUsed="1"/>
-    <w:lsdException w:name="footer" w:semiHidden="1" w:unhideWhenUsed="1"/>
+    <w:lsdException w:name="footer" w:semiHidden="1" w:uiPriority="0" w:unhideWhenUsed="1"/>
     <w:lsdException w:name="index heading" w:semiHidden="1" w:unhideWhenUsed="1"/>
     <w:lsdException w:name="caption" w:semiHidden="1" w:uiPriority="35" w:unhideWhenUsed="1" w:qFormat="1"/>
     <w:lsdException w:name="table of figures" w:semiHidden="1" w:unhideWhenUsed="1"/>
@@ -1003,7 +1327,7 @@
     <w:lsdException w:name="Body Text Indent 2" w:semiHidden="1" w:unhideWhenUsed="1"/>
     <w:lsdException w:name="Body Text Indent 3" w:semiHidden="1" w:unhideWhenUsed="1"/>
     <w:lsdException w:name="Block Text" w:semiHidden="1" w:unhideWhenUsed="1"/>
-    <w:lsdException w:name="Hyperlink" w:semiHidden="1" w:unhideWhenUsed="1"/>
+    <w:lsdException w:name="Hyperlink" w:semiHidden="1" w:uiPriority="0" w:unhideWhenUsed="1"/>
     <w:lsdException w:name="FollowedHyperlink" w:semiHidden="1" w:unhideWhenUsed="1"/>
     <w:lsdException w:name="Strong" w:uiPriority="22" w:qFormat="1"/>
     <w:lsdException w:name="Emphasis" w:uiPriority="20" w:qFormat="1"/>
@@ -1023,7 +1347,6 @@
     <w:lsdException w:name="HTML Sample" w:semiHidden="1" w:unhideWhenUsed="1"/>
     <w:lsdException w:name="HTML Typewriter" w:semiHidden="1" w:unhideWhenUsed="1"/>
     <w:lsdException w:name="HTML Variable" w:semiHidden="1" w:unhideWhenUsed="1"/>
-    <w:lsdException w:name="Normal Table" w:semiHidden="1" w:unhideWhenUsed="1"/>
     <w:lsdException w:name="annotation subject" w:semiHidden="1" w:unhideWhenUsed="1"/>
     <w:lsdException w:name="No List" w:semiHidden="1" w:unhideWhenUsed="1"/>
     <w:lsdException w:name="Outline List 1" w:semiHidden="1" w:unhideWhenUsed="1"/>
@@ -1070,10 +1393,8 @@
     <w:lsdException w:name="Table Subtle 2" w:semiHidden="1" w:unhideWhenUsed="1"/>
     <w:lsdException w:name="Table Web 1" w:semiHidden="1" w:unhideWhenUsed="1"/>
     <w:lsdException w:name="Table Web 2" w:semiHidden="1" w:unhideWhenUsed="1"/>
-    <w:lsdException w:name="Table Web 3" w:semiHidden="1" w:unhideWhenUsed="1"/>
     <w:lsdException w:name="Balloon Text" w:semiHidden="1" w:unhideWhenUsed="1"/>
     <w:lsdException w:name="Table Grid" w:uiPriority="39"/>
-    <w:lsdException w:name="Table Theme" w:semiHidden="1" w:unhideWhenUsed="1"/>
     <w:lsdException w:name="Placeholder Text" w:semiHidden="1"/>
     <w:lsdException w:name="No Spacing" w:uiPriority="1" w:qFormat="1"/>
     <w:lsdException w:name="Light Shading" w:uiPriority="60"/>
@@ -1293,10 +1614,54 @@
     <w:lsdException w:name="Smart Hyperlink" w:semiHidden="1" w:unhideWhenUsed="1"/>
     <w:lsdException w:name="Hashtag" w:semiHidden="1" w:unhideWhenUsed="1"/>
     <w:lsdException w:name="Unresolved Mention" w:semiHidden="1" w:unhideWhenUsed="1"/>
+    <w:lsdException w:name="Smart Link" w:semiHidden="1" w:unhideWhenUsed="1"/>
   </w:latentStyles>
   <w:style w:type="paragraph" w:default="1" w:styleId="Normal">
     <w:name w:val="Normal"/>
     <w:qFormat/>
+  </w:style>
+  <w:style w:type="paragraph" w:styleId="Heading1">
+    <w:name w:val="heading 1"/>
+    <w:basedOn w:val="Normal"/>
+    <w:next w:val="Normal"/>
+    <w:link w:val="Heading1Char"/>
+    <w:uiPriority w:val="9"/>
+    <w:qFormat/>
+    <w:rsid w:val="009A0EED"/>
+    <w:pPr>
+      <w:keepNext/>
+      <w:keepLines/>
+      <w:spacing w:before="240" w:after="0"/>
+      <w:outlineLvl w:val="0"/>
+    </w:pPr>
+    <w:rPr>
+      <w:rFonts w:asciiTheme="majorHAnsi" w:eastAsiaTheme="majorEastAsia" w:hAnsiTheme="majorHAnsi" w:cstheme="majorBidi"/>
+      <w:color w:val="006357" w:themeColor="accent1" w:themeShade="BF"/>
+      <w:sz w:val="32"/>
+      <w:szCs w:val="32"/>
+    </w:rPr>
+  </w:style>
+  <w:style w:type="paragraph" w:styleId="Heading2">
+    <w:name w:val="heading 2"/>
+    <w:basedOn w:val="Normal"/>
+    <w:next w:val="Normal"/>
+    <w:link w:val="Heading2Char"/>
+    <w:uiPriority w:val="9"/>
+    <w:unhideWhenUsed/>
+    <w:qFormat/>
+    <w:rsid w:val="009A0EED"/>
+    <w:pPr>
+      <w:keepNext/>
+      <w:keepLines/>
+      <w:spacing w:before="40" w:after="0"/>
+      <w:outlineLvl w:val="1"/>
+    </w:pPr>
+    <w:rPr>
+      <w:rFonts w:asciiTheme="majorHAnsi" w:eastAsiaTheme="majorEastAsia" w:hAnsiTheme="majorHAnsi" w:cstheme="majorBidi"/>
+      <w:color w:val="006357" w:themeColor="accent1" w:themeShade="BF"/>
+      <w:sz w:val="26"/>
+      <w:szCs w:val="26"/>
+    </w:rPr>
   </w:style>
   <w:style w:type="character" w:default="1" w:styleId="DefaultParagraphFont">
     <w:name w:val="Default Paragraph Font"/>
@@ -1360,235 +1725,177 @@
       </w:tblBorders>
     </w:tblPr>
   </w:style>
+  <w:style w:type="character" w:customStyle="1" w:styleId="Heading1Char">
+    <w:name w:val="Heading 1 Char"/>
+    <w:basedOn w:val="DefaultParagraphFont"/>
+    <w:link w:val="Heading1"/>
+    <w:uiPriority w:val="9"/>
+    <w:rsid w:val="009A0EED"/>
+    <w:rPr>
+      <w:rFonts w:asciiTheme="majorHAnsi" w:eastAsiaTheme="majorEastAsia" w:hAnsiTheme="majorHAnsi" w:cstheme="majorBidi"/>
+      <w:color w:val="006357" w:themeColor="accent1" w:themeShade="BF"/>
+      <w:sz w:val="32"/>
+      <w:szCs w:val="32"/>
+    </w:rPr>
+  </w:style>
+  <w:style w:type="character" w:customStyle="1" w:styleId="Heading2Char">
+    <w:name w:val="Heading 2 Char"/>
+    <w:basedOn w:val="DefaultParagraphFont"/>
+    <w:link w:val="Heading2"/>
+    <w:uiPriority w:val="9"/>
+    <w:rsid w:val="009A0EED"/>
+    <w:rPr>
+      <w:rFonts w:asciiTheme="majorHAnsi" w:eastAsiaTheme="majorEastAsia" w:hAnsiTheme="majorHAnsi" w:cstheme="majorBidi"/>
+      <w:color w:val="006357" w:themeColor="accent1" w:themeShade="BF"/>
+      <w:sz w:val="26"/>
+      <w:szCs w:val="26"/>
+    </w:rPr>
+  </w:style>
+  <w:style w:type="paragraph" w:styleId="Header">
+    <w:name w:val="header"/>
+    <w:basedOn w:val="Normal"/>
+    <w:link w:val="HeaderChar"/>
+    <w:uiPriority w:val="99"/>
+    <w:unhideWhenUsed/>
+    <w:rsid w:val="009A0EED"/>
+    <w:pPr>
+      <w:tabs>
+        <w:tab w:val="center" w:pos="4680"/>
+        <w:tab w:val="right" w:pos="9360"/>
+      </w:tabs>
+      <w:spacing w:after="0" w:line="240" w:lineRule="auto"/>
+    </w:pPr>
+  </w:style>
+  <w:style w:type="character" w:customStyle="1" w:styleId="HeaderChar">
+    <w:name w:val="Header Char"/>
+    <w:basedOn w:val="DefaultParagraphFont"/>
+    <w:link w:val="Header"/>
+    <w:uiPriority w:val="99"/>
+    <w:rsid w:val="009A0EED"/>
+  </w:style>
+  <w:style w:type="paragraph" w:styleId="Footer">
+    <w:name w:val="footer"/>
+    <w:basedOn w:val="Normal"/>
+    <w:link w:val="FooterChar"/>
+    <w:unhideWhenUsed/>
+    <w:rsid w:val="009A0EED"/>
+    <w:pPr>
+      <w:tabs>
+        <w:tab w:val="center" w:pos="4680"/>
+        <w:tab w:val="right" w:pos="9360"/>
+      </w:tabs>
+      <w:spacing w:after="0" w:line="240" w:lineRule="auto"/>
+    </w:pPr>
+  </w:style>
+  <w:style w:type="character" w:customStyle="1" w:styleId="FooterChar">
+    <w:name w:val="Footer Char"/>
+    <w:basedOn w:val="DefaultParagraphFont"/>
+    <w:link w:val="Footer"/>
+    <w:rsid w:val="009A0EED"/>
+  </w:style>
+  <w:style w:type="character" w:styleId="Hyperlink">
+    <w:name w:val="Hyperlink"/>
+    <w:basedOn w:val="DefaultParagraphFont"/>
+    <w:rsid w:val="009A0EED"/>
+    <w:rPr>
+      <w:color w:val="008575" w:themeColor="accent1"/>
+    </w:rPr>
+  </w:style>
 </w:styles>
 </file>
 
 <file path=word/theme/theme1.xml><?xml version="1.0" encoding="utf-8"?>
-<a:theme xmlns:a="http://schemas.openxmlformats.org/drawingml/2006/main" name="Office Theme">
+<a:theme xmlns:a="http://schemas.openxmlformats.org/drawingml/2006/main" name="Microsoft Philanthropies TEALS">
   <a:themeElements>
-    <a:clrScheme name="Office">
+    <a:clrScheme name="Microsoft Philanthropies TEALS">
       <a:dk1>
-        <a:sysClr val="windowText" lastClr="000000"/>
+        <a:srgbClr val="000000"/>
       </a:dk1>
       <a:lt1>
-        <a:sysClr val="window" lastClr="FFFFFF"/>
+        <a:srgbClr val="FFFFFF"/>
       </a:lt1>
       <a:dk2>
-        <a:srgbClr val="44546A"/>
+        <a:srgbClr val="274B47"/>
       </a:dk2>
       <a:lt2>
-        <a:srgbClr val="E7E6E6"/>
+        <a:srgbClr val="E6E6E6"/>
       </a:lt2>
       <a:accent1>
-        <a:srgbClr val="4472C4"/>
+        <a:srgbClr val="008575"/>
       </a:accent1>
       <a:accent2>
-        <a:srgbClr val="ED7D31"/>
+        <a:srgbClr val="274B47"/>
       </a:accent2>
       <a:accent3>
-        <a:srgbClr val="A5A5A5"/>
+        <a:srgbClr val="30E5D0"/>
       </a:accent3>
       <a:accent4>
-        <a:srgbClr val="FFC000"/>
+        <a:srgbClr val="221D20"/>
       </a:accent4>
       <a:accent5>
-        <a:srgbClr val="5B9BD5"/>
+        <a:srgbClr val="737373"/>
       </a:accent5>
       <a:accent6>
-        <a:srgbClr val="70AD47"/>
+        <a:srgbClr val="274B47"/>
       </a:accent6>
       <a:hlink>
-        <a:srgbClr val="0563C1"/>
+        <a:srgbClr val="008575"/>
       </a:hlink>
       <a:folHlink>
-        <a:srgbClr val="954F72"/>
+        <a:srgbClr val="008575"/>
       </a:folHlink>
     </a:clrScheme>
-    <a:fontScheme name="Office">
+    <a:fontScheme name="Microsoft Philanthropies TEALS">
       <a:majorFont>
-        <a:latin typeface="Calibri Light" panose="020F0302020204030204"/>
+        <a:latin typeface="Segoe UI Semibold"/>
         <a:ea typeface=""/>
         <a:cs typeface=""/>
-        <a:font script="Jpan" typeface="游ゴシック Light"/>
-        <a:font script="Hang" typeface="맑은 고딕"/>
-        <a:font script="Hans" typeface="等线 Light"/>
-        <a:font script="Hant" typeface="新細明體"/>
-        <a:font script="Arab" typeface="Times New Roman"/>
-        <a:font script="Hebr" typeface="Times New Roman"/>
-        <a:font script="Thai" typeface="Angsana New"/>
-        <a:font script="Ethi" typeface="Nyala"/>
-        <a:font script="Beng" typeface="Vrinda"/>
-        <a:font script="Gujr" typeface="Shruti"/>
-        <a:font script="Khmr" typeface="MoolBoran"/>
-        <a:font script="Knda" typeface="Tunga"/>
-        <a:font script="Guru" typeface="Raavi"/>
-        <a:font script="Cans" typeface="Euphemia"/>
-        <a:font script="Cher" typeface="Plantagenet Cherokee"/>
-        <a:font script="Yiii" typeface="Microsoft Yi Baiti"/>
-        <a:font script="Tibt" typeface="Microsoft Himalaya"/>
-        <a:font script="Thaa" typeface="MV Boli"/>
-        <a:font script="Deva" typeface="Mangal"/>
-        <a:font script="Telu" typeface="Gautami"/>
-        <a:font script="Taml" typeface="Latha"/>
-        <a:font script="Syrc" typeface="Estrangelo Edessa"/>
-        <a:font script="Orya" typeface="Kalinga"/>
-        <a:font script="Mlym" typeface="Kartika"/>
-        <a:font script="Laoo" typeface="DokChampa"/>
-        <a:font script="Sinh" typeface="Iskoola Pota"/>
-        <a:font script="Mong" typeface="Mongolian Baiti"/>
-        <a:font script="Viet" typeface="Times New Roman"/>
-        <a:font script="Uigh" typeface="Microsoft Uighur"/>
-        <a:font script="Geor" typeface="Sylfaen"/>
-        <a:font script="Armn" typeface="Arial"/>
-        <a:font script="Bugi" typeface="Leelawadee UI"/>
-        <a:font script="Bopo" typeface="Microsoft JhengHei"/>
-        <a:font script="Java" typeface="Javanese Text"/>
-        <a:font script="Lisu" typeface="Segoe UI"/>
-        <a:font script="Mymr" typeface="Myanmar Text"/>
-        <a:font script="Nkoo" typeface="Ebrima"/>
-        <a:font script="Olck" typeface="Nirmala UI"/>
-        <a:font script="Osma" typeface="Ebrima"/>
-        <a:font script="Phag" typeface="Phagspa"/>
-        <a:font script="Syrn" typeface="Estrangelo Edessa"/>
-        <a:font script="Syrj" typeface="Estrangelo Edessa"/>
-        <a:font script="Syre" typeface="Estrangelo Edessa"/>
-        <a:font script="Sora" typeface="Nirmala UI"/>
-        <a:font script="Tale" typeface="Microsoft Tai Le"/>
-        <a:font script="Talu" typeface="Microsoft New Tai Lue"/>
-        <a:font script="Tfng" typeface="Ebrima"/>
       </a:majorFont>
       <a:minorFont>
-        <a:latin typeface="Calibri" panose="020F0502020204030204"/>
+        <a:latin typeface="Segoe UI"/>
         <a:ea typeface=""/>
         <a:cs typeface=""/>
-        <a:font script="Jpan" typeface="游明朝"/>
-        <a:font script="Hang" typeface="맑은 고딕"/>
-        <a:font script="Hans" typeface="等线"/>
-        <a:font script="Hant" typeface="新細明體"/>
-        <a:font script="Arab" typeface="Arial"/>
-        <a:font script="Hebr" typeface="Arial"/>
-        <a:font script="Thai" typeface="Cordia New"/>
-        <a:font script="Ethi" typeface="Nyala"/>
-        <a:font script="Beng" typeface="Vrinda"/>
-        <a:font script="Gujr" typeface="Shruti"/>
-        <a:font script="Khmr" typeface="DaunPenh"/>
-        <a:font script="Knda" typeface="Tunga"/>
-        <a:font script="Guru" typeface="Raavi"/>
-        <a:font script="Cans" typeface="Euphemia"/>
-        <a:font script="Cher" typeface="Plantagenet Cherokee"/>
-        <a:font script="Yiii" typeface="Microsoft Yi Baiti"/>
-        <a:font script="Tibt" typeface="Microsoft Himalaya"/>
-        <a:font script="Thaa" typeface="MV Boli"/>
-        <a:font script="Deva" typeface="Mangal"/>
-        <a:font script="Telu" typeface="Gautami"/>
-        <a:font script="Taml" typeface="Latha"/>
-        <a:font script="Syrc" typeface="Estrangelo Edessa"/>
-        <a:font script="Orya" typeface="Kalinga"/>
-        <a:font script="Mlym" typeface="Kartika"/>
-        <a:font script="Laoo" typeface="DokChampa"/>
-        <a:font script="Sinh" typeface="Iskoola Pota"/>
-        <a:font script="Mong" typeface="Mongolian Baiti"/>
-        <a:font script="Viet" typeface="Arial"/>
-        <a:font script="Uigh" typeface="Microsoft Uighur"/>
-        <a:font script="Geor" typeface="Sylfaen"/>
-        <a:font script="Armn" typeface="Arial"/>
-        <a:font script="Bugi" typeface="Leelawadee UI"/>
-        <a:font script="Bopo" typeface="Microsoft JhengHei"/>
-        <a:font script="Java" typeface="Javanese Text"/>
-        <a:font script="Lisu" typeface="Segoe UI"/>
-        <a:font script="Mymr" typeface="Myanmar Text"/>
-        <a:font script="Nkoo" typeface="Ebrima"/>
-        <a:font script="Olck" typeface="Nirmala UI"/>
-        <a:font script="Osma" typeface="Ebrima"/>
-        <a:font script="Phag" typeface="Phagspa"/>
-        <a:font script="Syrn" typeface="Estrangelo Edessa"/>
-        <a:font script="Syrj" typeface="Estrangelo Edessa"/>
-        <a:font script="Syre" typeface="Estrangelo Edessa"/>
-        <a:font script="Sora" typeface="Nirmala UI"/>
-        <a:font script="Tale" typeface="Microsoft Tai Le"/>
-        <a:font script="Talu" typeface="Microsoft New Tai Lue"/>
-        <a:font script="Tfng" typeface="Ebrima"/>
       </a:minorFont>
     </a:fontScheme>
-    <a:fmtScheme name="Office">
+    <a:fmtScheme name="Couture">
       <a:fillStyleLst>
         <a:solidFill>
           <a:schemeClr val="phClr"/>
         </a:solidFill>
-        <a:gradFill rotWithShape="1">
-          <a:gsLst>
-            <a:gs pos="0">
-              <a:schemeClr val="phClr">
-                <a:lumMod val="110000"/>
-                <a:satMod val="105000"/>
-                <a:tint val="67000"/>
-              </a:schemeClr>
-            </a:gs>
-            <a:gs pos="50000">
-              <a:schemeClr val="phClr">
-                <a:lumMod val="105000"/>
-                <a:satMod val="103000"/>
-                <a:tint val="73000"/>
-              </a:schemeClr>
-            </a:gs>
-            <a:gs pos="100000">
-              <a:schemeClr val="phClr">
-                <a:lumMod val="105000"/>
-                <a:satMod val="109000"/>
-                <a:tint val="81000"/>
-              </a:schemeClr>
-            </a:gs>
-          </a:gsLst>
-          <a:lin ang="5400000" scaled="0"/>
-        </a:gradFill>
-        <a:gradFill rotWithShape="1">
-          <a:gsLst>
-            <a:gs pos="0">
-              <a:schemeClr val="phClr">
-                <a:satMod val="103000"/>
-                <a:lumMod val="102000"/>
-                <a:tint val="94000"/>
-              </a:schemeClr>
-            </a:gs>
-            <a:gs pos="50000">
-              <a:schemeClr val="phClr">
-                <a:satMod val="110000"/>
-                <a:lumMod val="100000"/>
-                <a:shade val="100000"/>
-              </a:schemeClr>
-            </a:gs>
-            <a:gs pos="100000">
-              <a:schemeClr val="phClr">
-                <a:lumMod val="99000"/>
-                <a:satMod val="120000"/>
-                <a:shade val="78000"/>
-              </a:schemeClr>
-            </a:gs>
-          </a:gsLst>
-          <a:lin ang="5400000" scaled="0"/>
-        </a:gradFill>
+        <a:solidFill>
+          <a:schemeClr val="phClr">
+            <a:tint val="65000"/>
+          </a:schemeClr>
+        </a:solidFill>
+        <a:solidFill>
+          <a:schemeClr val="phClr">
+            <a:shade val="80000"/>
+            <a:satMod val="180000"/>
+          </a:schemeClr>
+        </a:solidFill>
       </a:fillStyleLst>
       <a:lnStyleLst>
-        <a:ln w="6350" cap="flat" cmpd="sng" algn="ctr">
+        <a:ln w="9525" cap="flat" cmpd="sng" algn="ctr">
           <a:solidFill>
             <a:schemeClr val="phClr"/>
           </a:solidFill>
           <a:prstDash val="solid"/>
-          <a:miter lim="800000"/>
         </a:ln>
-        <a:ln w="12700" cap="flat" cmpd="sng" algn="ctr">
+        <a:ln w="10795" cap="flat" cmpd="sng" algn="ctr">
           <a:solidFill>
             <a:schemeClr val="phClr"/>
           </a:solidFill>
           <a:prstDash val="solid"/>
-          <a:miter lim="800000"/>
         </a:ln>
-        <a:ln w="19050" cap="flat" cmpd="sng" algn="ctr">
+        <a:ln w="17145" cap="flat" cmpd="sng" algn="ctr">
           <a:solidFill>
-            <a:schemeClr val="phClr"/>
+            <a:schemeClr val="phClr">
+              <a:shade val="95000"/>
+              <a:alpha val="50000"/>
+              <a:satMod val="150000"/>
+            </a:schemeClr>
           </a:solidFill>
           <a:prstDash val="solid"/>
-          <a:miter lim="800000"/>
         </a:ln>
       </a:lnStyleLst>
       <a:effectStyleLst>
@@ -1600,59 +1907,185 @@
         </a:effectStyle>
         <a:effectStyle>
           <a:effectLst>
-            <a:outerShdw blurRad="57150" dist="19050" dir="5400000" algn="ctr" rotWithShape="0">
+            <a:outerShdw blurRad="44450" dist="13970" dir="5400000" algn="ctr" rotWithShape="0">
               <a:srgbClr val="000000">
-                <a:alpha val="63000"/>
+                <a:alpha val="45000"/>
               </a:srgbClr>
             </a:outerShdw>
           </a:effectLst>
+          <a:scene3d>
+            <a:camera prst="orthographicFront">
+              <a:rot lat="0" lon="0" rev="0"/>
+            </a:camera>
+            <a:lightRig rig="twoPt" dir="tl"/>
+          </a:scene3d>
+          <a:sp3d prstMaterial="flat">
+            <a:bevelT w="19050" h="31750" prst="coolSlant"/>
+          </a:sp3d>
         </a:effectStyle>
       </a:effectStyleLst>
       <a:bgFillStyleLst>
         <a:solidFill>
           <a:schemeClr val="phClr"/>
         </a:solidFill>
-        <a:solidFill>
-          <a:schemeClr val="phClr">
-            <a:tint val="95000"/>
-            <a:satMod val="170000"/>
-          </a:schemeClr>
-        </a:solidFill>
         <a:gradFill rotWithShape="1">
           <a:gsLst>
             <a:gs pos="0">
               <a:schemeClr val="phClr">
-                <a:tint val="93000"/>
-                <a:satMod val="150000"/>
-                <a:shade val="98000"/>
-                <a:lumMod val="102000"/>
+                <a:tint val="40000"/>
+                <a:satMod val="350000"/>
               </a:schemeClr>
             </a:gs>
-            <a:gs pos="50000">
+            <a:gs pos="40000">
               <a:schemeClr val="phClr">
-                <a:tint val="98000"/>
-                <a:satMod val="130000"/>
-                <a:shade val="90000"/>
-                <a:lumMod val="103000"/>
+                <a:tint val="45000"/>
+                <a:shade val="99000"/>
+                <a:satMod val="350000"/>
               </a:schemeClr>
             </a:gs>
             <a:gs pos="100000">
               <a:schemeClr val="phClr">
-                <a:shade val="63000"/>
-                <a:satMod val="120000"/>
+                <a:shade val="20000"/>
+                <a:satMod val="255000"/>
               </a:schemeClr>
             </a:gs>
           </a:gsLst>
-          <a:lin ang="5400000" scaled="0"/>
+          <a:path path="circle">
+            <a:fillToRect l="50000" t="-80000" r="50000" b="180000"/>
+          </a:path>
+        </a:gradFill>
+        <a:gradFill rotWithShape="1">
+          <a:gsLst>
+            <a:gs pos="0">
+              <a:schemeClr val="phClr">
+                <a:tint val="80000"/>
+                <a:satMod val="300000"/>
+              </a:schemeClr>
+            </a:gs>
+            <a:gs pos="100000">
+              <a:schemeClr val="phClr">
+                <a:shade val="30000"/>
+                <a:satMod val="200000"/>
+              </a:schemeClr>
+            </a:gs>
+          </a:gsLst>
+          <a:path path="circle">
+            <a:fillToRect l="50000" t="50000" r="50000" b="50000"/>
+          </a:path>
         </a:gradFill>
       </a:bgFillStyleLst>
     </a:fmtScheme>
   </a:themeElements>
-  <a:objectDefaults/>
+  <a:objectDefaults>
+    <a:spDef>
+      <a:spPr bwMode="auto">
+        <a:solidFill>
+          <a:schemeClr val="accent1"/>
+        </a:solidFill>
+        <a:ln>
+          <a:noFill/>
+          <a:headEnd type="none" w="med" len="med"/>
+          <a:tailEnd type="none" w="med" len="med"/>
+        </a:ln>
+        <a:effectLst/>
+      </a:spPr>
+      <a:bodyPr rot="0" spcFirstLastPara="0" vertOverflow="overflow" horzOverflow="overflow" vert="horz" wrap="square" lIns="91440" tIns="45720" rIns="91440" bIns="45720" numCol="1" spcCol="0" rtlCol="0" fromWordArt="0" anchor="ctr" anchorCtr="0" forceAA="0" compatLnSpc="1">
+        <a:prstTxWarp prst="textNoShape">
+          <a:avLst/>
+        </a:prstTxWarp>
+        <a:noAutofit/>
+      </a:bodyPr>
+      <a:lstStyle>
+        <a:defPPr algn="ctr" defTabSz="932472" fontAlgn="base">
+          <a:spcBef>
+            <a:spcPct val="0"/>
+          </a:spcBef>
+          <a:spcAft>
+            <a:spcPct val="0"/>
+          </a:spcAft>
+          <a:defRPr sz="2000" dirty="0" smtClean="0">
+            <a:solidFill>
+              <a:schemeClr val="bg1"/>
+            </a:solidFill>
+            <a:ea typeface="Segoe UI" pitchFamily="34" charset="0"/>
+            <a:cs typeface="Segoe UI" pitchFamily="34" charset="0"/>
+          </a:defRPr>
+        </a:defPPr>
+      </a:lstStyle>
+      <a:style>
+        <a:lnRef idx="1">
+          <a:schemeClr val="accent2"/>
+        </a:lnRef>
+        <a:fillRef idx="3">
+          <a:schemeClr val="accent2"/>
+        </a:fillRef>
+        <a:effectRef idx="2">
+          <a:schemeClr val="accent2"/>
+        </a:effectRef>
+        <a:fontRef idx="minor">
+          <a:schemeClr val="lt1"/>
+        </a:fontRef>
+      </a:style>
+    </a:spDef>
+    <a:lnDef>
+      <a:spPr>
+        <a:ln w="6350">
+          <a:solidFill>
+            <a:schemeClr val="bg1">
+              <a:lumMod val="75000"/>
+            </a:schemeClr>
+          </a:solidFill>
+          <a:headEnd type="none" w="lg" len="med"/>
+          <a:tailEnd type="none" w="lg" len="med"/>
+        </a:ln>
+      </a:spPr>
+      <a:bodyPr/>
+      <a:lstStyle/>
+      <a:style>
+        <a:lnRef idx="1">
+          <a:schemeClr val="accent1"/>
+        </a:lnRef>
+        <a:fillRef idx="0">
+          <a:schemeClr val="accent1"/>
+        </a:fillRef>
+        <a:effectRef idx="0">
+          <a:schemeClr val="accent1"/>
+        </a:effectRef>
+        <a:fontRef idx="minor">
+          <a:schemeClr val="tx1"/>
+        </a:fontRef>
+      </a:style>
+    </a:lnDef>
+    <a:txDef>
+      <a:spPr>
+        <a:noFill/>
+      </a:spPr>
+      <a:bodyPr wrap="square" lIns="0" tIns="0" rIns="0" bIns="0" rtlCol="0">
+        <a:spAutoFit/>
+      </a:bodyPr>
+      <a:lstStyle>
+        <a:defPPr algn="l">
+          <a:defRPr sz="2000" dirty="0" err="1" smtClean="0">
+            <a:gradFill>
+              <a:gsLst>
+                <a:gs pos="2917">
+                  <a:schemeClr val="tx1"/>
+                </a:gs>
+                <a:gs pos="30000">
+                  <a:schemeClr val="tx1"/>
+                </a:gs>
+              </a:gsLst>
+              <a:lin ang="5400000" scaled="0"/>
+            </a:gradFill>
+          </a:defRPr>
+        </a:defPPr>
+      </a:lstStyle>
+    </a:txDef>
+  </a:objectDefaults>
   <a:extraClrSchemeLst/>
   <a:extLst>
     <a:ext uri="{05A4C25C-085E-4340-85A3-A5531E510DB2}">
-      <thm15:themeFamily xmlns:thm15="http://schemas.microsoft.com/office/thememl/2012/main" name="Office Theme" id="{62F939B6-93AF-4DB8-9C6B-D6C7DFDC589F}" vid="{4A3C46E8-61CC-4603-A589-7422A47A8E4A}"/>
+      <thm15:themeFamily xmlns:thm15="http://schemas.microsoft.com/office/thememl/2012/main" name="Microsoft Philanthropies TEALS" id="{F1DB31C6-F59C-41BA-8729-55C8153D258D}" vid="{B6C3B4CF-C714-46AD-9867-DF2A0300E80A}"/>
     </a:ext>
   </a:extLst>
 </a:theme>

</xml_diff>